<commit_message>
Now bring the real guns
</commit_message>
<xml_diff>
--- a/HarjoitustyoDocumentation.docx
+++ b/HarjoitustyoDocumentation.docx
@@ -40,6 +40,9 @@
     </w:p>
     <w:p>
       <w:r>
+        <w:rPr>
+          <w:noProof/>
+        </w:rPr>
         <w:drawing>
           <wp:inline distT="0" distB="0" distL="0" distR="0" wp14:anchorId="55199CC4" wp14:editId="165932F0">
             <wp:extent cx="5731510" cy="5080000"/>
@@ -97,11 +100,14 @@
     </w:p>
     <w:p>
       <w:r>
+        <w:rPr>
+          <w:noProof/>
+        </w:rPr>
         <w:lastRenderedPageBreak/>
         <w:drawing>
-          <wp:inline distT="0" distB="0" distL="0" distR="0" wp14:anchorId="5686A995" wp14:editId="79C97F99">
-            <wp:extent cx="4666891" cy="3953879"/>
-            <wp:effectExtent l="0" t="0" r="635" b="8890"/>
+          <wp:inline distT="0" distB="0" distL="0" distR="0" wp14:anchorId="5686A995" wp14:editId="3B6BE0B5">
+            <wp:extent cx="2027583" cy="1717807"/>
+            <wp:effectExtent l="0" t="0" r="0" b="0"/>
             <wp:docPr id="1" name="Kuva 1"/>
             <wp:cNvGraphicFramePr>
               <a:graphicFrameLocks xmlns:a="http://schemas.openxmlformats.org/drawingml/2006/main" noChangeAspect="1"/>
@@ -122,7 +128,7 @@
                   <pic:spPr>
                     <a:xfrm>
                       <a:off x="0" y="0"/>
-                      <a:ext cx="4697171" cy="3979532"/>
+                      <a:ext cx="2064226" cy="1748851"/>
                     </a:xfrm>
                     <a:prstGeom prst="rect">
                       <a:avLst/>
@@ -168,67 +174,82 @@
     </w:p>
     <w:p>
       <w:r>
-        <w:t xml:space="preserve">Loin </w:t>
-      </w:r>
-      <w:r>
-        <w:t>PHP-</w:t>
-      </w:r>
-      <w:r>
-        <w:t>yhteyden</w:t>
-      </w:r>
-      <w:r>
-        <w:t xml:space="preserve"> tietokantaan onnistuneesti pitkän väännön jälkeen.</w:t>
-      </w:r>
-    </w:p>
-    <w:p>
-      <w:pPr>
-        <w:rPr>
-          <w:b/>
-          <w:bCs/>
-        </w:rPr>
-      </w:pPr>
-    </w:p>
-    <w:p>
-      <w:pPr>
-        <w:rPr>
-          <w:b/>
-          <w:bCs/>
-        </w:rPr>
-      </w:pPr>
-    </w:p>
-    <w:p>
-      <w:pPr>
-        <w:rPr>
-          <w:b/>
-          <w:bCs/>
-        </w:rPr>
-      </w:pPr>
-    </w:p>
-    <w:p>
-      <w:pPr>
-        <w:rPr>
-          <w:b/>
-          <w:bCs/>
-        </w:rPr>
-      </w:pPr>
-      <w:r>
-        <w:rPr>
-          <w:b/>
-          <w:bCs/>
-        </w:rPr>
-        <w:lastRenderedPageBreak/>
         <w:drawing>
-          <wp:anchor distT="0" distB="0" distL="114300" distR="114300" simplePos="0" relativeHeight="251658240" behindDoc="0" locked="0" layoutInCell="1" allowOverlap="1" wp14:anchorId="3A0221BF" wp14:editId="2C39D23E">
+          <wp:anchor distT="0" distB="0" distL="114300" distR="114300" simplePos="0" relativeHeight="251666432" behindDoc="0" locked="0" layoutInCell="1" allowOverlap="1" wp14:anchorId="167D2C56" wp14:editId="02581E88">
             <wp:simplePos x="0" y="0"/>
             <wp:positionH relativeFrom="margin">
-              <wp:posOffset>8255</wp:posOffset>
+              <wp:align>left</wp:align>
             </wp:positionH>
             <wp:positionV relativeFrom="paragraph">
-              <wp:posOffset>284480</wp:posOffset>
+              <wp:posOffset>3708620</wp:posOffset>
+            </wp:positionV>
+            <wp:extent cx="5342890" cy="1729740"/>
+            <wp:effectExtent l="0" t="0" r="0" b="3810"/>
+            <wp:wrapSquare wrapText="bothSides"/>
+            <wp:docPr id="3" name="Kuva 3"/>
+            <wp:cNvGraphicFramePr>
+              <a:graphicFrameLocks xmlns:a="http://schemas.openxmlformats.org/drawingml/2006/main" noChangeAspect="1"/>
+            </wp:cNvGraphicFramePr>
+            <a:graphic xmlns:a="http://schemas.openxmlformats.org/drawingml/2006/main">
+              <a:graphicData uri="http://schemas.openxmlformats.org/drawingml/2006/picture">
+                <pic:pic xmlns:pic="http://schemas.openxmlformats.org/drawingml/2006/picture">
+                  <pic:nvPicPr>
+                    <pic:cNvPr id="1" name=""/>
+                    <pic:cNvPicPr/>
+                  </pic:nvPicPr>
+                  <pic:blipFill rotWithShape="1">
+                    <a:blip r:embed="rId8">
+                      <a:extLst>
+                        <a:ext uri="{28A0092B-C50C-407E-A947-70E740481C1C}">
+                          <a14:useLocalDpi xmlns:a14="http://schemas.microsoft.com/office/drawing/2010/main" val="0"/>
+                        </a:ext>
+                      </a:extLst>
+                    </a:blip>
+                    <a:srcRect b="51922"/>
+                    <a:stretch/>
+                  </pic:blipFill>
+                  <pic:spPr bwMode="auto">
+                    <a:xfrm>
+                      <a:off x="0" y="0"/>
+                      <a:ext cx="5342890" cy="1729740"/>
+                    </a:xfrm>
+                    <a:prstGeom prst="rect">
+                      <a:avLst/>
+                    </a:prstGeom>
+                    <a:ln>
+                      <a:noFill/>
+                    </a:ln>
+                    <a:extLst>
+                      <a:ext uri="{53640926-AAD7-44D8-BBD7-CCE9431645EC}">
+                        <a14:shadowObscured xmlns:a14="http://schemas.microsoft.com/office/drawing/2010/main"/>
+                      </a:ext>
+                    </a:extLst>
+                  </pic:spPr>
+                </pic:pic>
+              </a:graphicData>
+            </a:graphic>
+            <wp14:sizeRelH relativeFrom="margin">
+              <wp14:pctWidth>0</wp14:pctWidth>
+            </wp14:sizeRelH>
+            <wp14:sizeRelV relativeFrom="margin">
+              <wp14:pctHeight>0</wp14:pctHeight>
+            </wp14:sizeRelV>
+          </wp:anchor>
+        </w:drawing>
+      </w:r>
+      <w:r>
+        <w:drawing>
+          <wp:anchor distT="0" distB="0" distL="114300" distR="114300" simplePos="0" relativeHeight="251665408" behindDoc="0" locked="0" layoutInCell="1" allowOverlap="1" wp14:anchorId="66F7DF17" wp14:editId="46B61467">
+            <wp:simplePos x="0" y="0"/>
+            <wp:positionH relativeFrom="margin">
+              <wp:posOffset>-7952</wp:posOffset>
+            </wp:positionH>
+            <wp:positionV relativeFrom="paragraph">
+              <wp:posOffset>298146</wp:posOffset>
             </wp:positionV>
             <wp:extent cx="4235450" cy="3848100"/>
             <wp:effectExtent l="0" t="0" r="0" b="0"/>
-            <wp:wrapSquare wrapText="bothSides"/>
+            <wp:wrapTopAndBottom/>
             <wp:docPr id="2" name="Kuva 2"/>
             <wp:cNvGraphicFramePr>
               <a:graphicFrameLocks xmlns:a="http://schemas.openxmlformats.org/drawingml/2006/main" noChangeAspect="1"/>
@@ -241,7 +262,7 @@
                     <pic:cNvPicPr/>
                   </pic:nvPicPr>
                   <pic:blipFill>
-                    <a:blip r:embed="rId8">
+                    <a:blip r:embed="rId9">
                       <a:extLst>
                         <a:ext uri="{28A0092B-C50C-407E-A947-70E740481C1C}">
                           <a14:useLocalDpi xmlns:a14="http://schemas.microsoft.com/office/drawing/2010/main" val="0"/>
@@ -274,23 +295,199 @@
         </w:drawing>
       </w:r>
       <w:r>
-        <w:rPr>
-          <w:b/>
-          <w:bCs/>
-        </w:rPr>
+        <w:t xml:space="preserve">Loin </w:t>
+      </w:r>
+      <w:r>
+        <w:t>PHP-</w:t>
+      </w:r>
+      <w:r>
+        <w:t>yhteyden</w:t>
+      </w:r>
+      <w:r>
+        <w:t xml:space="preserve"> tietokantaan onnistuneesti pitkän väännön jälkeen.</w:t>
+      </w:r>
+    </w:p>
+    <w:p/>
+    <w:p/>
+    <w:p>
+      <w:r>
+        <w:lastRenderedPageBreak/>
+        <w:t xml:space="preserve">Uuvuttavan Jaakobin painin tuloksena </w:t>
+      </w:r>
+      <w:r>
+        <w:t xml:space="preserve">sain myös </w:t>
+      </w:r>
+      <w:r>
+        <w:t xml:space="preserve">haastavamman </w:t>
+      </w:r>
+      <w:r>
+        <w:t xml:space="preserve">proseduurin toimimaan. Eli kyseisellä ohjelmalla lisätään </w:t>
+      </w:r>
+      <w:r>
+        <w:t xml:space="preserve">tuote ja tämä käyttää kolmea taulua, joista yhden taulun PK on pitää syöttää </w:t>
+      </w:r>
+      <w:r>
+        <w:t>kahteen muuhun tauluun samanaikaisesti.</w:t>
+      </w:r>
+      <w:r>
+        <w:t xml:space="preserve"> </w:t>
+      </w:r>
+    </w:p>
+    <w:p>
+      <w:r>
+        <w:rPr>
+          <w:noProof/>
+        </w:rPr>
+        <mc:AlternateContent>
+          <mc:Choice Requires="wps">
+            <w:drawing>
+              <wp:anchor distT="0" distB="0" distL="114300" distR="114300" simplePos="0" relativeHeight="251661312" behindDoc="0" locked="0" layoutInCell="1" allowOverlap="1" wp14:anchorId="04C2E794" wp14:editId="010E3ADF">
+                <wp:simplePos x="0" y="0"/>
+                <wp:positionH relativeFrom="column">
+                  <wp:posOffset>2011681</wp:posOffset>
+                </wp:positionH>
+                <wp:positionV relativeFrom="paragraph">
+                  <wp:posOffset>2162755</wp:posOffset>
+                </wp:positionV>
+                <wp:extent cx="246490" cy="588396"/>
+                <wp:effectExtent l="0" t="0" r="58420" b="59690"/>
+                <wp:wrapNone/>
+                <wp:docPr id="8" name="Suora nuoliyhdysviiva 8"/>
+                <wp:cNvGraphicFramePr/>
+                <a:graphic xmlns:a="http://schemas.openxmlformats.org/drawingml/2006/main">
+                  <a:graphicData uri="http://schemas.microsoft.com/office/word/2010/wordprocessingShape">
+                    <wps:wsp>
+                      <wps:cNvCnPr/>
+                      <wps:spPr>
+                        <a:xfrm>
+                          <a:off x="0" y="0"/>
+                          <a:ext cx="246490" cy="588396"/>
+                        </a:xfrm>
+                        <a:prstGeom prst="straightConnector1">
+                          <a:avLst/>
+                        </a:prstGeom>
+                        <a:ln>
+                          <a:tailEnd type="triangle"/>
+                        </a:ln>
+                      </wps:spPr>
+                      <wps:style>
+                        <a:lnRef idx="3">
+                          <a:schemeClr val="accent6"/>
+                        </a:lnRef>
+                        <a:fillRef idx="0">
+                          <a:schemeClr val="accent6"/>
+                        </a:fillRef>
+                        <a:effectRef idx="2">
+                          <a:schemeClr val="accent6"/>
+                        </a:effectRef>
+                        <a:fontRef idx="minor">
+                          <a:schemeClr val="tx1"/>
+                        </a:fontRef>
+                      </wps:style>
+                      <wps:bodyPr/>
+                    </wps:wsp>
+                  </a:graphicData>
+                </a:graphic>
+                <wp14:sizeRelH relativeFrom="margin">
+                  <wp14:pctWidth>0</wp14:pctWidth>
+                </wp14:sizeRelH>
+                <wp14:sizeRelV relativeFrom="margin">
+                  <wp14:pctHeight>0</wp14:pctHeight>
+                </wp14:sizeRelV>
+              </wp:anchor>
+            </w:drawing>
+          </mc:Choice>
+          <mc:Fallback>
+            <w:pict>
+              <v:shapetype w14:anchorId="3757F114" id="_x0000_t32" coordsize="21600,21600" o:spt="32" o:oned="t" path="m,l21600,21600e" filled="f">
+                <v:path arrowok="t" fillok="f" o:connecttype="none"/>
+                <o:lock v:ext="edit" shapetype="t"/>
+              </v:shapetype>
+              <v:shape id="Suora nuoliyhdysviiva 8" o:spid="_x0000_s1026" type="#_x0000_t32" style="position:absolute;margin-left:158.4pt;margin-top:170.3pt;width:19.4pt;height:46.35pt;z-index:251661312;visibility:visible;mso-wrap-style:square;mso-width-percent:0;mso-height-percent:0;mso-wrap-distance-left:9pt;mso-wrap-distance-top:0;mso-wrap-distance-right:9pt;mso-wrap-distance-bottom:0;mso-position-horizontal:absolute;mso-position-horizontal-relative:text;mso-position-vertical:absolute;mso-position-vertical-relative:text;mso-width-percent:0;mso-height-percent:0;mso-width-relative:margin;mso-height-relative:margin" o:gfxdata="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" strokecolor="#70ad47 [3209]" strokeweight="1.5pt">
+                <v:stroke endarrow="block" joinstyle="miter"/>
+              </v:shape>
+            </w:pict>
+          </mc:Fallback>
+        </mc:AlternateContent>
+      </w:r>
+      <w:r>
+        <w:rPr>
+          <w:noProof/>
+        </w:rPr>
+        <mc:AlternateContent>
+          <mc:Choice Requires="wps">
+            <w:drawing>
+              <wp:anchor distT="0" distB="0" distL="114300" distR="114300" simplePos="0" relativeHeight="251663360" behindDoc="0" locked="0" layoutInCell="1" allowOverlap="1" wp14:anchorId="40D44B5B" wp14:editId="7DDDE8B2">
+                <wp:simplePos x="0" y="0"/>
+                <wp:positionH relativeFrom="column">
+                  <wp:posOffset>1940118</wp:posOffset>
+                </wp:positionH>
+                <wp:positionV relativeFrom="paragraph">
+                  <wp:posOffset>2138901</wp:posOffset>
+                </wp:positionV>
+                <wp:extent cx="349858" cy="1614115"/>
+                <wp:effectExtent l="0" t="0" r="50800" b="62865"/>
+                <wp:wrapNone/>
+                <wp:docPr id="9" name="Suora nuoliyhdysviiva 9"/>
+                <wp:cNvGraphicFramePr/>
+                <a:graphic xmlns:a="http://schemas.openxmlformats.org/drawingml/2006/main">
+                  <a:graphicData uri="http://schemas.microsoft.com/office/word/2010/wordprocessingShape">
+                    <wps:wsp>
+                      <wps:cNvCnPr/>
+                      <wps:spPr>
+                        <a:xfrm>
+                          <a:off x="0" y="0"/>
+                          <a:ext cx="349858" cy="1614115"/>
+                        </a:xfrm>
+                        <a:prstGeom prst="straightConnector1">
+                          <a:avLst/>
+                        </a:prstGeom>
+                        <a:ln>
+                          <a:tailEnd type="triangle"/>
+                        </a:ln>
+                      </wps:spPr>
+                      <wps:style>
+                        <a:lnRef idx="3">
+                          <a:schemeClr val="accent6"/>
+                        </a:lnRef>
+                        <a:fillRef idx="0">
+                          <a:schemeClr val="accent6"/>
+                        </a:fillRef>
+                        <a:effectRef idx="2">
+                          <a:schemeClr val="accent6"/>
+                        </a:effectRef>
+                        <a:fontRef idx="minor">
+                          <a:schemeClr val="tx1"/>
+                        </a:fontRef>
+                      </wps:style>
+                      <wps:bodyPr/>
+                    </wps:wsp>
+                  </a:graphicData>
+                </a:graphic>
+                <wp14:sizeRelH relativeFrom="margin">
+                  <wp14:pctWidth>0</wp14:pctWidth>
+                </wp14:sizeRelH>
+                <wp14:sizeRelV relativeFrom="margin">
+                  <wp14:pctHeight>0</wp14:pctHeight>
+                </wp14:sizeRelV>
+              </wp:anchor>
+            </w:drawing>
+          </mc:Choice>
+          <mc:Fallback>
+            <w:pict>
+              <v:shape w14:anchorId="45494D87" id="Suora nuoliyhdysviiva 9" o:spid="_x0000_s1026" type="#_x0000_t32" style="position:absolute;margin-left:152.75pt;margin-top:168.4pt;width:27.55pt;height:127.1pt;z-index:251663360;visibility:visible;mso-wrap-style:square;mso-width-percent:0;mso-height-percent:0;mso-wrap-distance-left:9pt;mso-wrap-distance-top:0;mso-wrap-distance-right:9pt;mso-wrap-distance-bottom:0;mso-position-horizontal:absolute;mso-position-horizontal-relative:text;mso-position-vertical:absolute;mso-position-vertical-relative:text;mso-width-percent:0;mso-height-percent:0;mso-width-relative:margin;mso-height-relative:margin" o:gfxdata="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" strokecolor="#70ad47 [3209]" strokeweight="1.5pt">
+                <v:stroke endarrow="block" joinstyle="miter"/>
+              </v:shape>
+            </w:pict>
+          </mc:Fallback>
+        </mc:AlternateContent>
+      </w:r>
+      <w:r>
         <w:drawing>
-          <wp:anchor distT="0" distB="0" distL="114300" distR="114300" simplePos="0" relativeHeight="251659264" behindDoc="0" locked="0" layoutInCell="1" allowOverlap="1" wp14:anchorId="6AD11B80" wp14:editId="08F8EC54">
-            <wp:simplePos x="0" y="0"/>
-            <wp:positionH relativeFrom="margin">
-              <wp:align>right</wp:align>
-            </wp:positionH>
-            <wp:positionV relativeFrom="paragraph">
-              <wp:posOffset>4201064</wp:posOffset>
-            </wp:positionV>
-            <wp:extent cx="5727065" cy="1854200"/>
+          <wp:inline distT="0" distB="0" distL="0" distR="0" wp14:anchorId="518F1998" wp14:editId="6CC22520">
+            <wp:extent cx="4317558" cy="4613176"/>
             <wp:effectExtent l="0" t="0" r="6985" b="0"/>
-            <wp:wrapSquare wrapText="bothSides"/>
-            <wp:docPr id="3" name="Kuva 3"/>
+            <wp:docPr id="7" name="Kuva 7"/>
             <wp:cNvGraphicFramePr>
               <a:graphicFrameLocks xmlns:a="http://schemas.openxmlformats.org/drawingml/2006/main" noChangeAspect="1"/>
             </wp:cNvGraphicFramePr>
@@ -301,33 +498,94 @@
                     <pic:cNvPr id="1" name=""/>
                     <pic:cNvPicPr/>
                   </pic:nvPicPr>
-                  <pic:blipFill rotWithShape="1">
-                    <a:blip r:embed="rId9">
+                  <pic:blipFill>
+                    <a:blip r:embed="rId10">
                       <a:extLst>
                         <a:ext uri="{28A0092B-C50C-407E-A947-70E740481C1C}">
                           <a14:useLocalDpi xmlns:a14="http://schemas.microsoft.com/office/drawing/2010/main" val="0"/>
                         </a:ext>
                       </a:extLst>
                     </a:blip>
-                    <a:srcRect b="51922"/>
-                    <a:stretch/>
+                    <a:stretch>
+                      <a:fillRect/>
+                    </a:stretch>
                   </pic:blipFill>
-                  <pic:spPr bwMode="auto">
+                  <pic:spPr>
                     <a:xfrm>
                       <a:off x="0" y="0"/>
-                      <a:ext cx="5727065" cy="1854200"/>
+                      <a:ext cx="4341497" cy="4638754"/>
                     </a:xfrm>
                     <a:prstGeom prst="rect">
                       <a:avLst/>
                     </a:prstGeom>
-                    <a:ln>
-                      <a:noFill/>
-                    </a:ln>
-                    <a:extLst>
-                      <a:ext uri="{53640926-AAD7-44D8-BBD7-CCE9431645EC}">
-                        <a14:shadowObscured xmlns:a14="http://schemas.microsoft.com/office/drawing/2010/main"/>
-                      </a:ext>
-                    </a:extLst>
+                  </pic:spPr>
+                </pic:pic>
+              </a:graphicData>
+            </a:graphic>
+          </wp:inline>
+        </w:drawing>
+      </w:r>
+    </w:p>
+    <w:p>
+      <w:r>
+        <w:t xml:space="preserve">Ylläolevan </w:t>
+      </w:r>
+      <w:r>
+        <w:t xml:space="preserve">suorituksen testaamiseen meni useita tunteja ja </w:t>
+      </w:r>
+      <w:r>
+        <w:t>tietämättömänä käytin Windowsin muistiota koodaamiseen.</w:t>
+      </w:r>
+      <w:r>
+        <w:t xml:space="preserve"> </w:t>
+      </w:r>
+    </w:p>
+    <w:p>
+      <w:r>
+        <w:lastRenderedPageBreak/>
+        <w:drawing>
+          <wp:anchor distT="0" distB="0" distL="114300" distR="114300" simplePos="0" relativeHeight="251667456" behindDoc="0" locked="0" layoutInCell="1" allowOverlap="1" wp14:anchorId="34F2CD1B" wp14:editId="1D2D0E49">
+            <wp:simplePos x="0" y="0"/>
+            <wp:positionH relativeFrom="margin">
+              <wp:posOffset>327218</wp:posOffset>
+            </wp:positionH>
+            <wp:positionV relativeFrom="paragraph">
+              <wp:posOffset>-414</wp:posOffset>
+            </wp:positionV>
+            <wp:extent cx="4926965" cy="3028950"/>
+            <wp:effectExtent l="0" t="0" r="6985" b="0"/>
+            <wp:wrapTopAndBottom/>
+            <wp:docPr id="10" name="Kuva 10"/>
+            <wp:cNvGraphicFramePr>
+              <a:graphicFrameLocks xmlns:a="http://schemas.openxmlformats.org/drawingml/2006/main" noChangeAspect="1"/>
+            </wp:cNvGraphicFramePr>
+            <a:graphic xmlns:a="http://schemas.openxmlformats.org/drawingml/2006/main">
+              <a:graphicData uri="http://schemas.openxmlformats.org/drawingml/2006/picture">
+                <pic:pic xmlns:pic="http://schemas.openxmlformats.org/drawingml/2006/picture">
+                  <pic:nvPicPr>
+                    <pic:cNvPr id="1" name=""/>
+                    <pic:cNvPicPr/>
+                  </pic:nvPicPr>
+                  <pic:blipFill>
+                    <a:blip r:embed="rId11">
+                      <a:extLst>
+                        <a:ext uri="{28A0092B-C50C-407E-A947-70E740481C1C}">
+                          <a14:useLocalDpi xmlns:a14="http://schemas.microsoft.com/office/drawing/2010/main" val="0"/>
+                        </a:ext>
+                      </a:extLst>
+                    </a:blip>
+                    <a:stretch>
+                      <a:fillRect/>
+                    </a:stretch>
+                  </pic:blipFill>
+                  <pic:spPr>
+                    <a:xfrm>
+                      <a:off x="0" y="0"/>
+                      <a:ext cx="4926965" cy="3028950"/>
+                    </a:xfrm>
+                    <a:prstGeom prst="rect">
+                      <a:avLst/>
+                    </a:prstGeom>
                   </pic:spPr>
                 </pic:pic>
               </a:graphicData>
@@ -335,11 +593,24 @@
             <wp14:sizeRelH relativeFrom="margin">
               <wp14:pctWidth>0</wp14:pctWidth>
             </wp14:sizeRelH>
+            <wp14:sizeRelV relativeFrom="margin">
+              <wp14:pctHeight>0</wp14:pctHeight>
+            </wp14:sizeRelV>
           </wp:anchor>
         </w:drawing>
       </w:r>
     </w:p>
     <w:p>
+      <w:r>
+        <w:t xml:space="preserve">Yllä olevassa kuvassa käytän luomaani Tuotetiedot näkymää, koska </w:t>
+      </w:r>
+      <w:r>
+        <w:t>tiedot ovat 3 eri taulukosta.</w:t>
+      </w:r>
+      <w:bookmarkStart w:id="0" w:name="_GoBack"/>
+      <w:bookmarkEnd w:id="0"/>
+    </w:p>
+    <w:p>
       <w:pPr>
         <w:rPr>
           <w:b/>
@@ -380,20 +651,13 @@
       </w:r>
     </w:p>
     <w:p>
-      <w:pPr>
-        <w:rPr>
-          <w:lang w:val="en-US"/>
-        </w:rPr>
-      </w:pPr>
-      <w:r>
-        <w:rPr>
-          <w:lang w:val="en-US"/>
-        </w:rPr>
+      <w:r>
         <w:t>LOAD DATA LOCAL INFILE 'KantaAsiakkaat.csv'</w:t>
       </w:r>
     </w:p>
     <w:p>
       <w:r>
+        <w:lastRenderedPageBreak/>
         <w:t>IGNORE INTO TABLE KantaAsiakas</w:t>
       </w:r>
       <w:r>
@@ -406,8 +670,6 @@
       <w:r>
         <w:t>tietue on jo olemassa.</w:t>
       </w:r>
-      <w:bookmarkStart w:id="0" w:name="_GoBack"/>
-      <w:bookmarkEnd w:id="0"/>
     </w:p>
     <w:p>
       <w:pPr>
@@ -477,6 +739,9 @@
         </w:rPr>
       </w:pPr>
       <w:r>
+        <w:rPr>
+          <w:noProof/>
+        </w:rPr>
         <w:drawing>
           <wp:anchor distT="0" distB="0" distL="114300" distR="114300" simplePos="0" relativeHeight="251660288" behindDoc="0" locked="0" layoutInCell="1" allowOverlap="1" wp14:anchorId="0A62388C" wp14:editId="34E663D0">
             <wp:simplePos x="0" y="0"/>
@@ -501,7 +766,7 @@
                     <pic:cNvPicPr/>
                   </pic:nvPicPr>
                   <pic:blipFill>
-                    <a:blip r:embed="rId10">
+                    <a:blip r:embed="rId12">
                       <a:extLst>
                         <a:ext uri="{28A0092B-C50C-407E-A947-70E740481C1C}">
                           <a14:useLocalDpi xmlns:a14="http://schemas.microsoft.com/office/drawing/2010/main" val="0"/>
@@ -668,6 +933,7 @@
     <w:lsdException w:name="HTML Sample" w:semiHidden="1" w:unhideWhenUsed="1"/>
     <w:lsdException w:name="HTML Typewriter" w:semiHidden="1" w:unhideWhenUsed="1"/>
     <w:lsdException w:name="HTML Variable" w:semiHidden="1" w:unhideWhenUsed="1"/>
+    <w:lsdException w:name="Normal Table" w:semiHidden="1" w:unhideWhenUsed="1"/>
     <w:lsdException w:name="annotation subject" w:semiHidden="1" w:unhideWhenUsed="1"/>
     <w:lsdException w:name="No List" w:semiHidden="1" w:unhideWhenUsed="1"/>
     <w:lsdException w:name="Outline List 1" w:semiHidden="1" w:unhideWhenUsed="1"/>
@@ -714,8 +980,10 @@
     <w:lsdException w:name="Table Subtle 2" w:semiHidden="1" w:unhideWhenUsed="1"/>
     <w:lsdException w:name="Table Web 1" w:semiHidden="1" w:unhideWhenUsed="1"/>
     <w:lsdException w:name="Table Web 2" w:semiHidden="1" w:unhideWhenUsed="1"/>
+    <w:lsdException w:name="Table Web 3" w:semiHidden="1" w:unhideWhenUsed="1"/>
     <w:lsdException w:name="Balloon Text" w:semiHidden="1" w:unhideWhenUsed="1"/>
     <w:lsdException w:name="Table Grid" w:uiPriority="39"/>
+    <w:lsdException w:name="Table Theme" w:semiHidden="1" w:unhideWhenUsed="1"/>
     <w:lsdException w:name="Placeholder Text" w:semiHidden="1"/>
     <w:lsdException w:name="No Spacing" w:uiPriority="1" w:qFormat="1"/>
     <w:lsdException w:name="Light Shading" w:uiPriority="60"/>

</xml_diff>